<commit_message>
Added search by chat name.
</commit_message>
<xml_diff>
--- a/Reenbit стажування Front-end.Тестове завдання.docx
+++ b/Reenbit стажування Front-end.Тестове завдання.docx
@@ -1,9 +1,10 @@
 
 <file path=word/document.xml><?xml version="1.0" encoding="utf-8"?>
-<w:document xmlns:mc="http://schemas.openxmlformats.org/markup-compatibility/2006" xmlns:o="urn:schemas-microsoft-com:office:office" xmlns:r="http://schemas.openxmlformats.org/officeDocument/2006/relationships" xmlns:m="http://schemas.openxmlformats.org/officeDocument/2006/math" xmlns:v="urn:schemas-microsoft-com:vml" xmlns:wp="http://schemas.openxmlformats.org/drawingml/2006/wordprocessingDrawing" xmlns:w10="urn:schemas-microsoft-com:office:word" xmlns:w="http://schemas.openxmlformats.org/wordprocessingml/2006/main" xmlns:wne="http://schemas.microsoft.com/office/word/2006/wordml" xmlns:sl="http://schemas.openxmlformats.org/schemaLibrary/2006/main" xmlns:a="http://schemas.openxmlformats.org/drawingml/2006/main" xmlns:pic="http://schemas.openxmlformats.org/drawingml/2006/picture" xmlns:c="http://schemas.openxmlformats.org/drawingml/2006/chart" xmlns:lc="http://schemas.openxmlformats.org/drawingml/2006/lockedCanvas" xmlns:dgm="http://schemas.openxmlformats.org/drawingml/2006/diagram" xmlns:wps="http://schemas.microsoft.com/office/word/2010/wordprocessingShape" xmlns:wpg="http://schemas.microsoft.com/office/word/2010/wordprocessingGroup" xmlns:w14="http://schemas.microsoft.com/office/word/2010/wordml" xmlns:w15="http://schemas.microsoft.com/office/word/2012/wordml">
+<w:document xmlns:o="urn:schemas-microsoft-com:office:office" xmlns:r="http://schemas.openxmlformats.org/officeDocument/2006/relationships" xmlns:v="urn:schemas-microsoft-com:vml" xmlns:w="http://schemas.openxmlformats.org/wordprocessingml/2006/main" xmlns:w10="urn:schemas-microsoft-com:office:word" xmlns:wp="http://schemas.openxmlformats.org/drawingml/2006/wordprocessingDrawing" xmlns:wps="http://schemas.microsoft.com/office/word/2010/wordprocessingShape" xmlns:wpg="http://schemas.microsoft.com/office/word/2010/wordprocessingGroup" xmlns:mc="http://schemas.openxmlformats.org/markup-compatibility/2006" xmlns:wp14="http://schemas.microsoft.com/office/word/2010/wordprocessingDrawing" xmlns:w14="http://schemas.microsoft.com/office/word/2010/wordml" xmlns:w15="http://schemas.microsoft.com/office/word/2012/wordml" mc:Ignorable="w14 wp14 w15">
   <w:body>
     <w:p>
       <w:pPr>
+        <w:pStyle w:val="Normal1"/>
         <w:jc w:val="center"/>
         <w:rPr>
           <w:sz w:val="24"/>
@@ -14,88 +15,98 @@
         <w:rPr>
           <w:sz w:val="24"/>
           <w:szCs w:val="24"/>
-          <w:rtl w:val="0"/>
-        </w:rPr>
-        <w:t xml:space="preserve">Reenbit стажування Front-end. Тестове завдання</w:t>
-      </w:r>
-    </w:p>
-    <w:p>
-      <w:pPr>
-        <w:rPr/>
-      </w:pPr>
-      <w:r>
-        <w:rPr>
-          <w:rtl w:val="0"/>
-        </w:rPr>
-      </w:r>
-    </w:p>
-    <w:p>
-      <w:pPr>
-        <w:rPr/>
-      </w:pPr>
-      <w:r>
-        <w:rPr>
-          <w:rtl w:val="0"/>
-        </w:rPr>
-        <w:t xml:space="preserve">Використовуючи ReaсtJS(бажано але можна Angular чи будь-який інший фреймворк) реалізувати чат з наступними вимогами:</w:t>
-      </w:r>
-    </w:p>
-    <w:p>
-      <w:pPr>
+        </w:rPr>
+        <w:t>Reenbit стажування Front-end. Тестове завдання</w:t>
+      </w:r>
+    </w:p>
+    <w:p>
+      <w:pPr>
+        <w:pStyle w:val="Normal1"/>
+        <w:rPr/>
+      </w:pPr>
+      <w:r>
+        <w:rPr/>
+      </w:r>
+    </w:p>
+    <w:p>
+      <w:pPr>
+        <w:pStyle w:val="Normal1"/>
+        <w:rPr/>
+      </w:pPr>
+      <w:r>
+        <w:rPr/>
+        <w:t>Використовуючи ReaсtJS(бажано але можна Angular чи будь-який інший фреймворк) реалізувати чат з наступними вимогами:</w:t>
+      </w:r>
+    </w:p>
+    <w:p>
+      <w:pPr>
+        <w:pStyle w:val="Normal1"/>
         <w:numPr>
           <w:ilvl w:val="0"/>
           <w:numId w:val="1"/>
         </w:numPr>
         <w:ind w:left="720" w:hanging="360"/>
         <w:rPr>
-          <w:u w:val="none"/>
-        </w:rPr>
-      </w:pPr>
-      <w:r>
-        <w:rPr>
-          <w:rtl w:val="0"/>
-        </w:rPr>
-        <w:t xml:space="preserve">Вигляд сторінки чату має бути максимально наближеним до наступної картинки:</w:t>
-      </w:r>
-    </w:p>
-    <w:p>
-      <w:pPr>
-        <w:rPr/>
-      </w:pPr>
-      <w:r>
-        <w:rPr>
-          <w:rtl w:val="0"/>
+          <w:highlight w:val="none"/>
+          <w:shd w:fill="81D41A" w:val="clear"/>
+        </w:rPr>
+      </w:pPr>
+      <w:r>
+        <w:rPr>
+          <w:shd w:fill="81D41A" w:val="clear"/>
+        </w:rPr>
+        <w:t>Вигляд сторінки чату має бути максимально наближеним до наступної картинки:</w:t>
+      </w:r>
+    </w:p>
+    <w:p>
+      <w:pPr>
+        <w:pStyle w:val="Normal1"/>
+        <w:rPr>
+          <w:highlight w:val="none"/>
+          <w:shd w:fill="81D41A" w:val="clear"/>
+        </w:rPr>
+      </w:pPr>
+      <w:r>
+        <w:rPr>
+          <w:shd w:fill="81D41A" w:val="clear"/>
         </w:rPr>
         <w:t xml:space="preserve">           </w:t>
       </w:r>
       <w:r>
-        <w:rPr/>
+        <w:rPr>
+          <w:shd w:fill="81D41A" w:val="clear"/>
+        </w:rPr>
         <w:drawing>
-          <wp:inline distB="114300" distT="114300" distL="114300" distR="114300">
-            <wp:extent cx="6318587" cy="3186113"/>
-            <wp:effectExtent b="0" l="0" r="0" t="0"/>
-            <wp:docPr id="2" name="image1.jpg"/>
-            <a:graphic>
+          <wp:inline distT="0" distB="0" distL="0" distR="0">
+            <wp:extent cx="6318885" cy="3185795"/>
+            <wp:effectExtent l="0" t="0" r="0" b="0"/>
+            <wp:docPr id="1" name="image1.jpg" descr=""/>
+            <wp:cNvGraphicFramePr>
+              <a:graphicFrameLocks xmlns:a="http://schemas.openxmlformats.org/drawingml/2006/main" noChangeAspect="1"/>
+            </wp:cNvGraphicFramePr>
+            <a:graphic xmlns:a="http://schemas.openxmlformats.org/drawingml/2006/main">
               <a:graphicData uri="http://schemas.openxmlformats.org/drawingml/2006/picture">
-                <pic:pic>
+                <pic:pic xmlns:pic="http://schemas.openxmlformats.org/drawingml/2006/picture">
                   <pic:nvPicPr>
-                    <pic:cNvPr id="0" name="image1.jpg"/>
-                    <pic:cNvPicPr preferRelativeResize="0"/>
+                    <pic:cNvPr id="1" name="image1.jpg" descr=""/>
+                    <pic:cNvPicPr>
+                      <a:picLocks noChangeAspect="1" noChangeArrowheads="1"/>
+                    </pic:cNvPicPr>
                   </pic:nvPicPr>
                   <pic:blipFill>
-                    <a:blip r:embed="rId6"/>
-                    <a:srcRect b="0" l="0" r="0" t="0"/>
+                    <a:blip r:embed="rId2"/>
                     <a:stretch>
                       <a:fillRect/>
                     </a:stretch>
                   </pic:blipFill>
-                  <pic:spPr>
+                  <pic:spPr bwMode="auto">
                     <a:xfrm>
                       <a:off x="0" y="0"/>
-                      <a:ext cx="6318587" cy="3186113"/>
+                      <a:ext cx="6318885" cy="3185795"/>
                     </a:xfrm>
-                    <a:prstGeom prst="rect"/>
-                    <a:ln/>
+                    <a:prstGeom prst="rect">
+                      <a:avLst/>
+                    </a:prstGeom>
                   </pic:spPr>
                 </pic:pic>
               </a:graphicData>
@@ -103,138 +114,131 @@
           </wp:inline>
         </w:drawing>
       </w:r>
-      <w:r>
-        <w:rPr>
-          <w:rtl w:val="0"/>
-        </w:rPr>
-      </w:r>
-    </w:p>
-    <w:p>
-      <w:pPr>
-        <w:rPr>
-          <w:sz w:val="21"/>
-          <w:szCs w:val="21"/>
-        </w:rPr>
-      </w:pPr>
-      <w:r>
-        <w:rPr>
-          <w:rtl w:val="0"/>
+    </w:p>
+    <w:p>
+      <w:pPr>
+        <w:pStyle w:val="Normal1"/>
+        <w:rPr>
+          <w:highlight w:val="none"/>
+          <w:shd w:fill="81D41A" w:val="clear"/>
+        </w:rPr>
+      </w:pPr>
+      <w:r>
+        <w:rPr>
+          <w:shd w:fill="81D41A" w:val="clear"/>
         </w:rPr>
         <w:t xml:space="preserve">HTML/SCSS бажано писати власні без використання UI бібліотек. </w:t>
       </w:r>
-      <w:r>
-        <w:rPr>
-          <w:rtl w:val="0"/>
-        </w:rPr>
-      </w:r>
-    </w:p>
-    <w:p>
-      <w:pPr>
-        <w:rPr/>
-      </w:pPr>
-      <w:r>
-        <w:rPr>
-          <w:rtl w:val="0"/>
-        </w:rPr>
-      </w:r>
-    </w:p>
-    <w:p>
-      <w:pPr>
-        <w:rPr/>
-      </w:pPr>
-      <w:r>
-        <w:rPr>
-          <w:rtl w:val="0"/>
-        </w:rPr>
-      </w:r>
-    </w:p>
-    <w:p>
-      <w:pPr>
+    </w:p>
+    <w:p>
+      <w:pPr>
+        <w:pStyle w:val="Normal1"/>
+        <w:rPr/>
+      </w:pPr>
+      <w:r>
+        <w:rPr/>
+      </w:r>
+    </w:p>
+    <w:p>
+      <w:pPr>
+        <w:pStyle w:val="Normal1"/>
+        <w:rPr/>
+      </w:pPr>
+      <w:r>
+        <w:rPr/>
+      </w:r>
+    </w:p>
+    <w:p>
+      <w:pPr>
+        <w:pStyle w:val="Normal1"/>
         <w:numPr>
           <w:ilvl w:val="0"/>
           <w:numId w:val="1"/>
         </w:numPr>
         <w:ind w:left="720" w:hanging="360"/>
         <w:rPr>
-          <w:u w:val="none"/>
-        </w:rPr>
-      </w:pPr>
-      <w:r>
-        <w:rPr>
-          <w:rtl w:val="0"/>
-        </w:rPr>
-        <w:t xml:space="preserve">При старті аплікації у користувача чату вже має бути статичний список контактів, а також історія спілкування з деякими користувачами.</w:t>
-      </w:r>
-    </w:p>
-    <w:p>
-      <w:pPr>
+          <w:highlight w:val="none"/>
+          <w:shd w:fill="81D41A" w:val="clear"/>
+        </w:rPr>
+      </w:pPr>
+      <w:r>
+        <w:rPr>
+          <w:shd w:fill="81D41A" w:val="clear"/>
+        </w:rPr>
+        <w:t>При старті аплікації у користувача чату вже має бути статичний список контактів, а також історія спілкування з деякими користувачами.</w:t>
+      </w:r>
+    </w:p>
+    <w:p>
+      <w:pPr>
+        <w:pStyle w:val="Normal1"/>
         <w:numPr>
           <w:ilvl w:val="0"/>
           <w:numId w:val="1"/>
         </w:numPr>
         <w:ind w:left="720" w:hanging="360"/>
         <w:rPr>
-          <w:u w:val="none"/>
-        </w:rPr>
-      </w:pPr>
-      <w:r>
-        <w:rPr>
-          <w:rtl w:val="0"/>
+          <w:highlight w:val="none"/>
+          <w:shd w:fill="81D41A" w:val="clear"/>
+        </w:rPr>
+      </w:pPr>
+      <w:r>
+        <w:rPr>
+          <w:shd w:fill="81D41A" w:val="clear"/>
         </w:rPr>
         <w:t xml:space="preserve">При виборі контакту зі списку контактів автоматично відображається історія спілкування між користувачами. Кожне повідомлення чату повинно мати наступні атрибути - текст повідомлення, час та дату відправлення. </w:t>
       </w:r>
     </w:p>
     <w:p>
       <w:pPr>
+        <w:pStyle w:val="Normal1"/>
         <w:numPr>
           <w:ilvl w:val="0"/>
           <w:numId w:val="1"/>
         </w:numPr>
         <w:ind w:left="720" w:hanging="360"/>
-        <w:rPr>
-          <w:u w:val="none"/>
-        </w:rPr>
-      </w:pPr>
-      <w:r>
-        <w:rPr>
-          <w:rtl w:val="0"/>
+        <w:rPr/>
+      </w:pPr>
+      <w:r>
+        <w:rPr>
+          <w:shd w:fill="81D41A" w:val="clear"/>
         </w:rPr>
         <w:t xml:space="preserve">Вибравши співрозмовника користувач має можливість написати повідомлення в чат і після надсилання він має отримати автоматичну відповідь через 10-15 секунд зі сповіщенням. Для генерування автоматичної відповіді потрібно використати Chuck Norris API </w:t>
       </w:r>
-      <w:hyperlink r:id="rId7">
+      <w:hyperlink r:id="rId3">
         <w:r>
           <w:rPr>
-            <w:color w:val="1155cc"/>
+            <w:color w:val="1155CC"/>
             <w:u w:val="single"/>
-            <w:rtl w:val="0"/>
+            <w:shd w:fill="81D41A" w:val="clear"/>
           </w:rPr>
-          <w:t xml:space="preserve">https://api.chucknorris.io/</w:t>
+          <w:t>https://api.chucknorris.io/</w:t>
         </w:r>
       </w:hyperlink>
       <w:r>
         <w:rPr>
-          <w:rtl w:val="0"/>
+          <w:shd w:fill="81D41A" w:val="clear"/>
         </w:rPr>
         <w:t xml:space="preserve">, а саме використати API метод який генерує випадкові жарти. Значення “value” і має бути текстом автоматичної відповіді в чаті. </w:t>
       </w:r>
     </w:p>
     <w:p>
       <w:pPr>
+        <w:pStyle w:val="Normal1"/>
         <w:numPr>
           <w:ilvl w:val="0"/>
           <w:numId w:val="1"/>
         </w:numPr>
         <w:ind w:left="720" w:hanging="360"/>
-      </w:pPr>
-      <w:r>
-        <w:rPr>
-          <w:rtl w:val="0"/>
-        </w:rPr>
-        <w:t xml:space="preserve">Реалізувати пошук серед контактів. Функціонально пошук має працювати подібно як у будь-якому відомому месенджері.</w:t>
-      </w:r>
-    </w:p>
-    <w:p>
-      <w:pPr>
+        <w:rPr/>
+      </w:pPr>
+      <w:r>
+        <w:rPr/>
+        <w:t>Реалізувати пошук серед контактів. Функціонально пошук має працювати подібно як у будь-якому відомому месенджері.</w:t>
+      </w:r>
+    </w:p>
+    <w:p>
+      <w:pPr>
+        <w:pStyle w:val="Normal1"/>
         <w:numPr>
           <w:ilvl w:val="0"/>
           <w:numId w:val="1"/>
@@ -245,36 +249,31 @@
         </w:rPr>
       </w:pPr>
       <w:r>
-        <w:rPr>
-          <w:rtl w:val="0"/>
-        </w:rPr>
-        <w:t xml:space="preserve">Збереження історії меседжів після перезагрузки сторінки.</w:t>
-      </w:r>
-    </w:p>
-    <w:p>
-      <w:pPr>
+        <w:rPr/>
+        <w:t>Збереження історії меседжів після перезагрузки сторінки.</w:t>
+      </w:r>
+    </w:p>
+    <w:p>
+      <w:pPr>
+        <w:pStyle w:val="Normal1"/>
         <w:numPr>
           <w:ilvl w:val="0"/>
           <w:numId w:val="1"/>
         </w:numPr>
         <w:ind w:left="720" w:hanging="360"/>
+        <w:rPr/>
       </w:pPr>
       <w:r>
         <w:rPr>
           <w:sz w:val="21"/>
           <w:szCs w:val="21"/>
-          <w:rtl w:val="0"/>
-        </w:rPr>
-        <w:t xml:space="preserve">Контакти з новими повідомленнями повинні автоматично переміщатися вгору.</w:t>
-      </w:r>
-      <w:r>
-        <w:rPr>
-          <w:rtl w:val="0"/>
-        </w:rPr>
-      </w:r>
-    </w:p>
-    <w:p>
-      <w:pPr>
+        </w:rPr>
+        <w:t>Контакти з новими повідомленнями повинні автоматично переміщатися вгору.</w:t>
+      </w:r>
+    </w:p>
+    <w:p>
+      <w:pPr>
+        <w:pStyle w:val="Normal1"/>
         <w:numPr>
           <w:ilvl w:val="0"/>
           <w:numId w:val="1"/>
@@ -285,56 +284,59 @@
         </w:rPr>
       </w:pPr>
       <w:r>
-        <w:rPr>
-          <w:rtl w:val="0"/>
-        </w:rPr>
-        <w:t xml:space="preserve">Крім коду обов'язково має бути лінка на задеплоєну аплікуху - інші варіанти не будуть розглядатись.</w:t>
-      </w:r>
-    </w:p>
-    <w:p>
-      <w:pPr>
-        <w:ind w:left="720" w:firstLine="0"/>
-        <w:rPr/>
-      </w:pPr>
-      <w:r>
-        <w:rPr>
-          <w:rtl w:val="0"/>
-        </w:rPr>
-      </w:r>
-    </w:p>
-    <w:p>
-      <w:pPr>
-        <w:ind w:left="720" w:firstLine="0"/>
+        <w:rPr/>
+        <w:t>Крім коду обов'язково має бути лінка на задеплоєну аплікуху - інші варіанти не будуть розглядатись.</w:t>
+      </w:r>
+    </w:p>
+    <w:p>
+      <w:pPr>
+        <w:pStyle w:val="Normal1"/>
+        <w:ind w:left="720" w:hanging="0"/>
+        <w:rPr/>
+      </w:pPr>
+      <w:r>
+        <w:rPr/>
+      </w:r>
+    </w:p>
+    <w:p>
+      <w:pPr>
+        <w:pStyle w:val="Normal1"/>
+        <w:ind w:left="720" w:hanging="0"/>
         <w:rPr/>
       </w:pPr>
       <w:r>
         <w:rPr/>
         <w:drawing>
-          <wp:inline distB="114300" distT="114300" distL="114300" distR="114300">
+          <wp:inline distT="0" distB="0" distL="0" distR="0">
             <wp:extent cx="5734050" cy="2857500"/>
-            <wp:effectExtent b="0" l="0" r="0" t="0"/>
-            <wp:docPr id="1" name="image2.png"/>
-            <a:graphic>
+            <wp:effectExtent l="0" t="0" r="0" b="0"/>
+            <wp:docPr id="2" name="image2.png" descr=""/>
+            <wp:cNvGraphicFramePr>
+              <a:graphicFrameLocks xmlns:a="http://schemas.openxmlformats.org/drawingml/2006/main" noChangeAspect="1"/>
+            </wp:cNvGraphicFramePr>
+            <a:graphic xmlns:a="http://schemas.openxmlformats.org/drawingml/2006/main">
               <a:graphicData uri="http://schemas.openxmlformats.org/drawingml/2006/picture">
-                <pic:pic>
+                <pic:pic xmlns:pic="http://schemas.openxmlformats.org/drawingml/2006/picture">
                   <pic:nvPicPr>
-                    <pic:cNvPr id="0" name="image2.png"/>
-                    <pic:cNvPicPr preferRelativeResize="0"/>
+                    <pic:cNvPr id="2" name="image2.png" descr=""/>
+                    <pic:cNvPicPr>
+                      <a:picLocks noChangeAspect="1" noChangeArrowheads="1"/>
+                    </pic:cNvPicPr>
                   </pic:nvPicPr>
                   <pic:blipFill>
-                    <a:blip r:embed="rId8"/>
-                    <a:srcRect b="0" l="0" r="0" t="0"/>
+                    <a:blip r:embed="rId4"/>
                     <a:stretch>
                       <a:fillRect/>
                     </a:stretch>
                   </pic:blipFill>
-                  <pic:spPr>
+                  <pic:spPr bwMode="auto">
                     <a:xfrm>
                       <a:off x="0" y="0"/>
                       <a:ext cx="5734050" cy="2857500"/>
                     </a:xfrm>
-                    <a:prstGeom prst="rect"/>
-                    <a:ln/>
+                    <a:prstGeom prst="rect">
+                      <a:avLst/>
+                    </a:prstGeom>
                   </pic:spPr>
                 </pic:pic>
               </a:graphicData>
@@ -343,65 +345,66 @@
         </w:drawing>
       </w:r>
       <w:r>
-        <w:rPr>
-          <w:rtl w:val="0"/>
-        </w:rPr>
+        <w:rPr/>
         <w:t xml:space="preserve"> </w:t>
       </w:r>
     </w:p>
     <w:p>
       <w:pPr>
-        <w:ind w:left="720" w:firstLine="0"/>
-        <w:rPr/>
-      </w:pPr>
-      <w:r>
-        <w:rPr>
-          <w:rtl w:val="0"/>
-        </w:rPr>
-      </w:r>
-    </w:p>
-    <w:p>
-      <w:pPr>
-        <w:ind w:left="0" w:firstLine="0"/>
-        <w:rPr/>
-      </w:pPr>
-      <w:r>
-        <w:rPr>
-          <w:rtl w:val="0"/>
-        </w:rPr>
-        <w:t xml:space="preserve">     Додаткове завдання:</w:t>
-      </w:r>
-    </w:p>
-    <w:p>
-      <w:pPr>
-        <w:ind w:left="0" w:firstLine="0"/>
-        <w:rPr/>
-      </w:pPr>
-      <w:r>
-        <w:rPr>
-          <w:rtl w:val="0"/>
-        </w:rPr>
-      </w:r>
-    </w:p>
-    <w:p>
-      <w:pPr>
+        <w:pStyle w:val="Normal1"/>
+        <w:ind w:left="720" w:hanging="0"/>
+        <w:rPr/>
+      </w:pPr>
+      <w:r>
+        <w:rPr/>
+      </w:r>
+    </w:p>
+    <w:p>
+      <w:pPr>
+        <w:pStyle w:val="Normal1"/>
+        <w:ind w:left="0" w:hanging="0"/>
+        <w:rPr/>
+      </w:pPr>
+      <w:r>
+        <w:rPr/>
+        <w:t xml:space="preserve">     </w:t>
+      </w:r>
+      <w:r>
+        <w:rPr/>
+        <w:t>Додаткове завдання:</w:t>
+      </w:r>
+    </w:p>
+    <w:p>
+      <w:pPr>
+        <w:pStyle w:val="Normal1"/>
+        <w:ind w:left="0" w:hanging="0"/>
+        <w:rPr/>
+      </w:pPr>
+      <w:r>
+        <w:rPr/>
+      </w:r>
+    </w:p>
+    <w:p>
+      <w:pPr>
+        <w:pStyle w:val="Normal1"/>
         <w:numPr>
           <w:ilvl w:val="0"/>
           <w:numId w:val="2"/>
         </w:numPr>
         <w:ind w:left="720" w:hanging="360"/>
+        <w:rPr/>
       </w:pPr>
       <w:r>
         <w:rPr>
           <w:sz w:val="21"/>
           <w:szCs w:val="21"/>
-          <w:rtl w:val="0"/>
-        </w:rPr>
-        <w:t xml:space="preserve">Адаптивний дизайн.</w:t>
-      </w:r>
-    </w:p>
-    <w:p>
-      <w:pPr>
+        </w:rPr>
+        <w:t>Адаптивний дизайн.</w:t>
+      </w:r>
+    </w:p>
+    <w:p>
+      <w:pPr>
+        <w:pStyle w:val="Normal1"/>
         <w:numPr>
           <w:ilvl w:val="0"/>
           <w:numId w:val="2"/>
@@ -417,22 +420,25 @@
         <w:rPr>
           <w:sz w:val="21"/>
           <w:szCs w:val="21"/>
-          <w:rtl w:val="0"/>
-        </w:rPr>
-        <w:t xml:space="preserve">Логін через сторонні провайдери (GMAIL, FB, etc.) - хоча б один із.</w:t>
+        </w:rPr>
+        <w:t>Логін через сторонні провайдери (GMAIL, FB, etc.) - хоча б один із.</w:t>
       </w:r>
     </w:p>
     <w:sectPr>
-      <w:pgSz w:h="16834" w:w="11909" w:orient="portrait"/>
-      <w:pgMar w:bottom="1440" w:top="1440" w:left="1440" w:right="1440" w:header="720" w:footer="720"/>
-      <w:pgNumType w:start="1"/>
+      <w:type w:val="nextPage"/>
+      <w:pgSz w:w="11906" w:h="16838"/>
+      <w:pgMar w:left="1440" w:right="1440" w:gutter="0" w:header="0" w:top="1440" w:footer="0" w:bottom="1440"/>
+      <w:pgNumType w:start="1" w:fmt="decimal"/>
+      <w:formProt w:val="false"/>
+      <w:textDirection w:val="lrTb"/>
+      <w:docGrid w:type="default" w:linePitch="100" w:charSpace="4096"/>
     </w:sectPr>
   </w:body>
 </w:document>
 </file>
 
 <file path=word/numbering.xml><?xml version="1.0" encoding="utf-8"?>
-<w:numbering xmlns:mc="http://schemas.openxmlformats.org/markup-compatibility/2006" xmlns:o="urn:schemas-microsoft-com:office:office" xmlns:r="http://schemas.openxmlformats.org/officeDocument/2006/relationships" xmlns:m="http://schemas.openxmlformats.org/officeDocument/2006/math" xmlns:v="urn:schemas-microsoft-com:vml" xmlns:wp="http://schemas.openxmlformats.org/drawingml/2006/wordprocessingDrawing" xmlns:w10="urn:schemas-microsoft-com:office:word" xmlns:w="http://schemas.openxmlformats.org/wordprocessingml/2006/main" xmlns:wne="http://schemas.microsoft.com/office/word/2006/wordml" xmlns:sl="http://schemas.openxmlformats.org/schemaLibrary/2006/main" xmlns:a="http://schemas.openxmlformats.org/drawingml/2006/main" xmlns:pic="http://schemas.openxmlformats.org/drawingml/2006/picture" xmlns:c="http://schemas.openxmlformats.org/drawingml/2006/chart" xmlns:lc="http://schemas.openxmlformats.org/drawingml/2006/lockedCanvas" xmlns:dgm="http://schemas.openxmlformats.org/drawingml/2006/diagram" xmlns:wps="http://schemas.microsoft.com/office/word/2010/wordprocessingShape" xmlns:wpg="http://schemas.microsoft.com/office/word/2010/wordprocessingGroup" xmlns:w14="http://schemas.microsoft.com/office/word/2010/wordml" xmlns:w15="http://schemas.microsoft.com/office/word/2012/wordml">
+<w:numbering xmlns:w="http://schemas.openxmlformats.org/wordprocessingml/2006/main" xmlns:o="urn:schemas-microsoft-com:office:office" xmlns:r="http://schemas.openxmlformats.org/officeDocument/2006/relationships" xmlns:v="urn:schemas-microsoft-com:vml" xmlns:mc="http://schemas.openxmlformats.org/markup-compatibility/2006" xmlns:w14="http://schemas.microsoft.com/office/word/2010/wordml" mc:Ignorable="w14">
   <w:abstractNum w:abstractNumId="1">
     <w:lvl w:ilvl="0">
       <w:start w:val="1"/>
@@ -440,6 +446,9 @@
       <w:lvlText w:val="%1."/>
       <w:lvlJc w:val="left"/>
       <w:pPr>
+        <w:tabs>
+          <w:tab w:val="num" w:pos="0"/>
+        </w:tabs>
         <w:ind w:left="720" w:hanging="360"/>
       </w:pPr>
       <w:rPr>
@@ -452,6 +461,9 @@
       <w:lvlText w:val="%2."/>
       <w:lvlJc w:val="left"/>
       <w:pPr>
+        <w:tabs>
+          <w:tab w:val="num" w:pos="0"/>
+        </w:tabs>
         <w:ind w:left="1440" w:hanging="360"/>
       </w:pPr>
       <w:rPr>
@@ -464,6 +476,9 @@
       <w:lvlText w:val="%3."/>
       <w:lvlJc w:val="right"/>
       <w:pPr>
+        <w:tabs>
+          <w:tab w:val="num" w:pos="0"/>
+        </w:tabs>
         <w:ind w:left="2160" w:hanging="360"/>
       </w:pPr>
       <w:rPr>
@@ -476,6 +491,9 @@
       <w:lvlText w:val="%4."/>
       <w:lvlJc w:val="left"/>
       <w:pPr>
+        <w:tabs>
+          <w:tab w:val="num" w:pos="0"/>
+        </w:tabs>
         <w:ind w:left="2880" w:hanging="360"/>
       </w:pPr>
       <w:rPr>
@@ -488,6 +506,9 @@
       <w:lvlText w:val="%5."/>
       <w:lvlJc w:val="left"/>
       <w:pPr>
+        <w:tabs>
+          <w:tab w:val="num" w:pos="0"/>
+        </w:tabs>
         <w:ind w:left="3600" w:hanging="360"/>
       </w:pPr>
       <w:rPr>
@@ -500,6 +521,9 @@
       <w:lvlText w:val="%6."/>
       <w:lvlJc w:val="right"/>
       <w:pPr>
+        <w:tabs>
+          <w:tab w:val="num" w:pos="0"/>
+        </w:tabs>
         <w:ind w:left="4320" w:hanging="360"/>
       </w:pPr>
       <w:rPr>
@@ -512,6 +536,9 @@
       <w:lvlText w:val="%7."/>
       <w:lvlJc w:val="left"/>
       <w:pPr>
+        <w:tabs>
+          <w:tab w:val="num" w:pos="0"/>
+        </w:tabs>
         <w:ind w:left="5040" w:hanging="360"/>
       </w:pPr>
       <w:rPr>
@@ -524,6 +551,9 @@
       <w:lvlText w:val="%8."/>
       <w:lvlJc w:val="left"/>
       <w:pPr>
+        <w:tabs>
+          <w:tab w:val="num" w:pos="0"/>
+        </w:tabs>
         <w:ind w:left="5760" w:hanging="360"/>
       </w:pPr>
       <w:rPr>
@@ -536,6 +566,9 @@
       <w:lvlText w:val="%9."/>
       <w:lvlJc w:val="right"/>
       <w:pPr>
+        <w:tabs>
+          <w:tab w:val="num" w:pos="0"/>
+        </w:tabs>
         <w:ind w:left="6480" w:hanging="360"/>
       </w:pPr>
       <w:rPr>
@@ -550,6 +583,9 @@
       <w:lvlText w:val="%1."/>
       <w:lvlJc w:val="left"/>
       <w:pPr>
+        <w:tabs>
+          <w:tab w:val="num" w:pos="0"/>
+        </w:tabs>
         <w:ind w:left="720" w:hanging="360"/>
       </w:pPr>
       <w:rPr>
@@ -562,6 +598,9 @@
       <w:lvlText w:val="%2."/>
       <w:lvlJc w:val="left"/>
       <w:pPr>
+        <w:tabs>
+          <w:tab w:val="num" w:pos="0"/>
+        </w:tabs>
         <w:ind w:left="1440" w:hanging="360"/>
       </w:pPr>
       <w:rPr>
@@ -574,6 +613,9 @@
       <w:lvlText w:val="%3."/>
       <w:lvlJc w:val="right"/>
       <w:pPr>
+        <w:tabs>
+          <w:tab w:val="num" w:pos="0"/>
+        </w:tabs>
         <w:ind w:left="2160" w:hanging="360"/>
       </w:pPr>
       <w:rPr>
@@ -586,6 +628,9 @@
       <w:lvlText w:val="%4."/>
       <w:lvlJc w:val="left"/>
       <w:pPr>
+        <w:tabs>
+          <w:tab w:val="num" w:pos="0"/>
+        </w:tabs>
         <w:ind w:left="2880" w:hanging="360"/>
       </w:pPr>
       <w:rPr>
@@ -598,6 +643,9 @@
       <w:lvlText w:val="%5."/>
       <w:lvlJc w:val="left"/>
       <w:pPr>
+        <w:tabs>
+          <w:tab w:val="num" w:pos="0"/>
+        </w:tabs>
         <w:ind w:left="3600" w:hanging="360"/>
       </w:pPr>
       <w:rPr>
@@ -610,6 +658,9 @@
       <w:lvlText w:val="%6."/>
       <w:lvlJc w:val="right"/>
       <w:pPr>
+        <w:tabs>
+          <w:tab w:val="num" w:pos="0"/>
+        </w:tabs>
         <w:ind w:left="4320" w:hanging="360"/>
       </w:pPr>
       <w:rPr>
@@ -622,6 +673,9 @@
       <w:lvlText w:val="%7."/>
       <w:lvlJc w:val="left"/>
       <w:pPr>
+        <w:tabs>
+          <w:tab w:val="num" w:pos="0"/>
+        </w:tabs>
         <w:ind w:left="5040" w:hanging="360"/>
       </w:pPr>
       <w:rPr>
@@ -634,6 +688,9 @@
       <w:lvlText w:val="%8."/>
       <w:lvlJc w:val="left"/>
       <w:pPr>
+        <w:tabs>
+          <w:tab w:val="num" w:pos="0"/>
+        </w:tabs>
         <w:ind w:left="5760" w:hanging="360"/>
       </w:pPr>
       <w:rPr>
@@ -646,11 +703,133 @@
       <w:lvlText w:val="%9."/>
       <w:lvlJc w:val="right"/>
       <w:pPr>
+        <w:tabs>
+          <w:tab w:val="num" w:pos="0"/>
+        </w:tabs>
         <w:ind w:left="6480" w:hanging="360"/>
       </w:pPr>
       <w:rPr>
         <w:u w:val="none"/>
       </w:rPr>
+    </w:lvl>
+  </w:abstractNum>
+  <w:abstractNum w:abstractNumId="3">
+    <w:lvl w:ilvl="0">
+      <w:start w:val="1"/>
+      <w:numFmt w:val="none"/>
+      <w:suff w:val="nothing"/>
+      <w:lvlText w:val=""/>
+      <w:lvlJc w:val="left"/>
+      <w:pPr>
+        <w:tabs>
+          <w:tab w:val="num" w:pos="0"/>
+        </w:tabs>
+        <w:ind w:left="0" w:hanging="0"/>
+      </w:pPr>
+    </w:lvl>
+    <w:lvl w:ilvl="1">
+      <w:start w:val="1"/>
+      <w:numFmt w:val="none"/>
+      <w:suff w:val="nothing"/>
+      <w:lvlText w:val=""/>
+      <w:lvlJc w:val="left"/>
+      <w:pPr>
+        <w:tabs>
+          <w:tab w:val="num" w:pos="0"/>
+        </w:tabs>
+        <w:ind w:left="0" w:hanging="0"/>
+      </w:pPr>
+    </w:lvl>
+    <w:lvl w:ilvl="2">
+      <w:start w:val="1"/>
+      <w:numFmt w:val="none"/>
+      <w:suff w:val="nothing"/>
+      <w:lvlText w:val=""/>
+      <w:lvlJc w:val="left"/>
+      <w:pPr>
+        <w:tabs>
+          <w:tab w:val="num" w:pos="0"/>
+        </w:tabs>
+        <w:ind w:left="0" w:hanging="0"/>
+      </w:pPr>
+    </w:lvl>
+    <w:lvl w:ilvl="3">
+      <w:start w:val="1"/>
+      <w:numFmt w:val="none"/>
+      <w:suff w:val="nothing"/>
+      <w:lvlText w:val=""/>
+      <w:lvlJc w:val="left"/>
+      <w:pPr>
+        <w:tabs>
+          <w:tab w:val="num" w:pos="0"/>
+        </w:tabs>
+        <w:ind w:left="0" w:hanging="0"/>
+      </w:pPr>
+    </w:lvl>
+    <w:lvl w:ilvl="4">
+      <w:start w:val="1"/>
+      <w:numFmt w:val="none"/>
+      <w:suff w:val="nothing"/>
+      <w:lvlText w:val=""/>
+      <w:lvlJc w:val="left"/>
+      <w:pPr>
+        <w:tabs>
+          <w:tab w:val="num" w:pos="0"/>
+        </w:tabs>
+        <w:ind w:left="0" w:hanging="0"/>
+      </w:pPr>
+    </w:lvl>
+    <w:lvl w:ilvl="5">
+      <w:start w:val="1"/>
+      <w:numFmt w:val="none"/>
+      <w:suff w:val="nothing"/>
+      <w:lvlText w:val=""/>
+      <w:lvlJc w:val="left"/>
+      <w:pPr>
+        <w:tabs>
+          <w:tab w:val="num" w:pos="0"/>
+        </w:tabs>
+        <w:ind w:left="0" w:hanging="0"/>
+      </w:pPr>
+    </w:lvl>
+    <w:lvl w:ilvl="6">
+      <w:start w:val="1"/>
+      <w:numFmt w:val="none"/>
+      <w:suff w:val="nothing"/>
+      <w:lvlText w:val=""/>
+      <w:lvlJc w:val="left"/>
+      <w:pPr>
+        <w:tabs>
+          <w:tab w:val="num" w:pos="0"/>
+        </w:tabs>
+        <w:ind w:left="0" w:hanging="0"/>
+      </w:pPr>
+    </w:lvl>
+    <w:lvl w:ilvl="7">
+      <w:start w:val="1"/>
+      <w:numFmt w:val="none"/>
+      <w:suff w:val="nothing"/>
+      <w:lvlText w:val=""/>
+      <w:lvlJc w:val="left"/>
+      <w:pPr>
+        <w:tabs>
+          <w:tab w:val="num" w:pos="0"/>
+        </w:tabs>
+        <w:ind w:left="0" w:hanging="0"/>
+      </w:pPr>
+    </w:lvl>
+    <w:lvl w:ilvl="8">
+      <w:start w:val="1"/>
+      <w:numFmt w:val="none"/>
+      <w:suff w:val="nothing"/>
+      <w:lvlText w:val=""/>
+      <w:lvlJc w:val="left"/>
+      <w:pPr>
+        <w:tabs>
+          <w:tab w:val="num" w:pos="0"/>
+        </w:tabs>
+        <w:ind w:left="0" w:hanging="0"/>
+      </w:pPr>
     </w:lvl>
   </w:abstractNum>
   <w:num w:numId="1">
@@ -659,40 +838,56 @@
   <w:num w:numId="2">
     <w:abstractNumId w:val="2"/>
   </w:num>
+  <w:num w:numId="3">
+    <w:abstractNumId w:val="3"/>
+  </w:num>
 </w:numbering>
 </file>
 
 <file path=word/styles.xml><?xml version="1.0" encoding="utf-8"?>
-<w:styles xmlns:mc="http://schemas.openxmlformats.org/markup-compatibility/2006" xmlns:o="urn:schemas-microsoft-com:office:office" xmlns:r="http://schemas.openxmlformats.org/officeDocument/2006/relationships" xmlns:m="http://schemas.openxmlformats.org/officeDocument/2006/math" xmlns:v="urn:schemas-microsoft-com:vml" xmlns:wp="http://schemas.openxmlformats.org/drawingml/2006/wordprocessingDrawing" xmlns:w10="urn:schemas-microsoft-com:office:word" xmlns:w="http://schemas.openxmlformats.org/wordprocessingml/2006/main" xmlns:wne="http://schemas.microsoft.com/office/word/2006/wordml" xmlns:sl="http://schemas.openxmlformats.org/schemaLibrary/2006/main" xmlns:a="http://schemas.openxmlformats.org/drawingml/2006/main" xmlns:pic="http://schemas.openxmlformats.org/drawingml/2006/picture" xmlns:c="http://schemas.openxmlformats.org/drawingml/2006/chart" xmlns:lc="http://schemas.openxmlformats.org/drawingml/2006/lockedCanvas" xmlns:dgm="http://schemas.openxmlformats.org/drawingml/2006/diagram" xmlns:wps="http://schemas.microsoft.com/office/word/2010/wordprocessingShape" xmlns:wpg="http://schemas.microsoft.com/office/word/2010/wordprocessingGroup" xmlns:w14="http://schemas.microsoft.com/office/word/2010/wordml" xmlns:w15="http://schemas.microsoft.com/office/word/2012/wordml">
+<w:styles xmlns:w="http://schemas.openxmlformats.org/wordprocessingml/2006/main" xmlns:w14="http://schemas.microsoft.com/office/word/2010/wordml" xmlns:mc="http://schemas.openxmlformats.org/markup-compatibility/2006" mc:Ignorable="w14">
   <w:docDefaults>
     <w:rPrDefault>
       <w:rPr>
-        <w:rFonts w:ascii="Arial" w:cs="Arial" w:eastAsia="Arial" w:hAnsi="Arial"/>
+        <w:rFonts w:ascii="Arial" w:hAnsi="Arial" w:eastAsia="Arial" w:cs="Arial"/>
         <w:sz w:val="22"/>
         <w:szCs w:val="22"/>
-        <w:lang w:val="uk"/>
+        <w:lang w:val="uk-UA" w:eastAsia="zh-CN" w:bidi="hi-IN"/>
       </w:rPr>
     </w:rPrDefault>
     <w:pPrDefault>
       <w:pPr>
-        <w:spacing w:line="276" w:lineRule="auto"/>
+        <w:suppressAutoHyphens w:val="true"/>
       </w:pPr>
     </w:pPrDefault>
   </w:docDefaults>
-  <w:style w:type="paragraph" w:styleId="Normal" w:default="1">
-    <w:name w:val="normal"/>
-  </w:style>
-  <w:style w:type="table" w:styleId="TableNormal" w:default="1">
-    <w:name w:val="Table Normal"/>
+  <w:style w:type="paragraph" w:styleId="Normal">
+    <w:name w:val="Normal"/>
+    <w:qFormat/>
+    <w:pPr>
+      <w:widowControl/>
+      <w:bidi w:val="0"/>
+      <w:spacing w:lineRule="auto" w:line="276" w:before="0" w:after="0"/>
+      <w:jc w:val="left"/>
+    </w:pPr>
+    <w:rPr>
+      <w:rFonts w:ascii="Arial" w:hAnsi="Arial" w:eastAsia="Arial" w:cs="Arial"/>
+      <w:color w:val="auto"/>
+      <w:kern w:val="0"/>
+      <w:sz w:val="22"/>
+      <w:szCs w:val="22"/>
+      <w:lang w:val="uk-UA" w:eastAsia="zh-CN" w:bidi="hi-IN"/>
+    </w:rPr>
   </w:style>
   <w:style w:type="paragraph" w:styleId="Heading1">
-    <w:name w:val="heading 1"/>
-    <w:basedOn w:val="Normal"/>
-    <w:next w:val="Normal"/>
+    <w:name w:val="Heading 1"/>
+    <w:basedOn w:val="Normal1"/>
+    <w:next w:val="Normal1"/>
+    <w:qFormat/>
     <w:pPr>
-      <w:keepNext w:val="1"/>
-      <w:keepLines w:val="1"/>
-      <w:spacing w:after="120" w:before="400" w:lineRule="auto"/>
+      <w:keepNext w:val="true"/>
+      <w:keepLines/>
+      <w:spacing w:lineRule="auto" w:line="240" w:before="400" w:after="120"/>
     </w:pPr>
     <w:rPr>
       <w:sz w:val="40"/>
@@ -700,44 +895,47 @@
     </w:rPr>
   </w:style>
   <w:style w:type="paragraph" w:styleId="Heading2">
-    <w:name w:val="heading 2"/>
-    <w:basedOn w:val="Normal"/>
-    <w:next w:val="Normal"/>
+    <w:name w:val="Heading 2"/>
+    <w:basedOn w:val="Normal1"/>
+    <w:next w:val="Normal1"/>
+    <w:qFormat/>
     <w:pPr>
-      <w:keepNext w:val="1"/>
-      <w:keepLines w:val="1"/>
-      <w:spacing w:after="120" w:before="360" w:lineRule="auto"/>
+      <w:keepNext w:val="true"/>
+      <w:keepLines/>
+      <w:spacing w:lineRule="auto" w:line="240" w:before="360" w:after="120"/>
     </w:pPr>
     <w:rPr>
-      <w:b w:val="0"/>
+      <w:b w:val="false"/>
       <w:sz w:val="32"/>
       <w:szCs w:val="32"/>
     </w:rPr>
   </w:style>
   <w:style w:type="paragraph" w:styleId="Heading3">
-    <w:name w:val="heading 3"/>
-    <w:basedOn w:val="Normal"/>
-    <w:next w:val="Normal"/>
+    <w:name w:val="Heading 3"/>
+    <w:basedOn w:val="Normal1"/>
+    <w:next w:val="Normal1"/>
+    <w:qFormat/>
     <w:pPr>
-      <w:keepNext w:val="1"/>
-      <w:keepLines w:val="1"/>
-      <w:spacing w:after="80" w:before="320" w:lineRule="auto"/>
+      <w:keepNext w:val="true"/>
+      <w:keepLines/>
+      <w:spacing w:lineRule="auto" w:line="240" w:before="320" w:after="80"/>
     </w:pPr>
     <w:rPr>
-      <w:b w:val="0"/>
+      <w:b w:val="false"/>
       <w:color w:val="434343"/>
       <w:sz w:val="28"/>
       <w:szCs w:val="28"/>
     </w:rPr>
   </w:style>
   <w:style w:type="paragraph" w:styleId="Heading4">
-    <w:name w:val="heading 4"/>
-    <w:basedOn w:val="Normal"/>
-    <w:next w:val="Normal"/>
+    <w:name w:val="Heading 4"/>
+    <w:basedOn w:val="Normal1"/>
+    <w:next w:val="Normal1"/>
+    <w:qFormat/>
     <w:pPr>
-      <w:keepNext w:val="1"/>
-      <w:keepLines w:val="1"/>
-      <w:spacing w:after="80" w:before="280" w:lineRule="auto"/>
+      <w:keepNext w:val="true"/>
+      <w:keepLines/>
+      <w:spacing w:lineRule="auto" w:line="240" w:before="280" w:after="80"/>
     </w:pPr>
     <w:rPr>
       <w:color w:val="666666"/>
@@ -746,13 +944,14 @@
     </w:rPr>
   </w:style>
   <w:style w:type="paragraph" w:styleId="Heading5">
-    <w:name w:val="heading 5"/>
-    <w:basedOn w:val="Normal"/>
-    <w:next w:val="Normal"/>
+    <w:name w:val="Heading 5"/>
+    <w:basedOn w:val="Normal1"/>
+    <w:next w:val="Normal1"/>
+    <w:qFormat/>
     <w:pPr>
-      <w:keepNext w:val="1"/>
-      <w:keepLines w:val="1"/>
-      <w:spacing w:after="80" w:before="240" w:lineRule="auto"/>
+      <w:keepNext w:val="true"/>
+      <w:keepLines/>
+      <w:spacing w:lineRule="auto" w:line="240" w:before="240" w:after="80"/>
     </w:pPr>
     <w:rPr>
       <w:color w:val="666666"/>
@@ -761,29 +960,116 @@
     </w:rPr>
   </w:style>
   <w:style w:type="paragraph" w:styleId="Heading6">
-    <w:name w:val="heading 6"/>
-    <w:basedOn w:val="Normal"/>
-    <w:next w:val="Normal"/>
+    <w:name w:val="Heading 6"/>
+    <w:basedOn w:val="Normal1"/>
+    <w:next w:val="Normal1"/>
+    <w:qFormat/>
     <w:pPr>
-      <w:keepNext w:val="1"/>
-      <w:keepLines w:val="1"/>
-      <w:spacing w:after="80" w:before="240" w:lineRule="auto"/>
+      <w:keepNext w:val="true"/>
+      <w:keepLines/>
+      <w:spacing w:lineRule="auto" w:line="240" w:before="240" w:after="80"/>
     </w:pPr>
     <w:rPr>
-      <w:i w:val="1"/>
+      <w:i/>
       <w:color w:val="666666"/>
       <w:sz w:val="22"/>
       <w:szCs w:val="22"/>
     </w:rPr>
   </w:style>
+  <w:style w:type="character" w:styleId="InternetLink">
+    <w:name w:val="Hyperlink"/>
+    <w:rPr>
+      <w:color w:val="000080"/>
+      <w:u w:val="single"/>
+      <w:lang w:val="zxx" w:eastAsia="zxx" w:bidi="zxx"/>
+    </w:rPr>
+  </w:style>
+  <w:style w:type="paragraph" w:styleId="Heading">
+    <w:name w:val="Heading"/>
+    <w:basedOn w:val="Normal"/>
+    <w:next w:val="TextBody"/>
+    <w:qFormat/>
+    <w:pPr>
+      <w:keepNext w:val="true"/>
+      <w:spacing w:before="240" w:after="120"/>
+    </w:pPr>
+    <w:rPr>
+      <w:rFonts w:ascii="Liberation Sans" w:hAnsi="Liberation Sans" w:eastAsia="Noto Sans CJK SC" w:cs="Lohit Devanagari"/>
+      <w:sz w:val="28"/>
+      <w:szCs w:val="28"/>
+    </w:rPr>
+  </w:style>
+  <w:style w:type="paragraph" w:styleId="TextBody">
+    <w:name w:val="Body Text"/>
+    <w:basedOn w:val="Normal"/>
+    <w:pPr>
+      <w:spacing w:lineRule="auto" w:line="276" w:before="0" w:after="140"/>
+    </w:pPr>
+    <w:rPr/>
+  </w:style>
+  <w:style w:type="paragraph" w:styleId="List">
+    <w:name w:val="List"/>
+    <w:basedOn w:val="TextBody"/>
+    <w:pPr/>
+    <w:rPr>
+      <w:rFonts w:cs="Lohit Devanagari"/>
+    </w:rPr>
+  </w:style>
+  <w:style w:type="paragraph" w:styleId="Caption">
+    <w:name w:val="Caption"/>
+    <w:basedOn w:val="Normal"/>
+    <w:qFormat/>
+    <w:pPr>
+      <w:suppressLineNumbers/>
+      <w:spacing w:before="120" w:after="120"/>
+    </w:pPr>
+    <w:rPr>
+      <w:rFonts w:cs="Lohit Devanagari"/>
+      <w:i/>
+      <w:iCs/>
+      <w:sz w:val="24"/>
+      <w:szCs w:val="24"/>
+    </w:rPr>
+  </w:style>
+  <w:style w:type="paragraph" w:styleId="Index">
+    <w:name w:val="Index"/>
+    <w:basedOn w:val="Normal"/>
+    <w:qFormat/>
+    <w:pPr>
+      <w:suppressLineNumbers/>
+    </w:pPr>
+    <w:rPr>
+      <w:rFonts w:cs="Lohit Devanagari"/>
+      <w:lang w:val="zxx" w:eastAsia="zxx" w:bidi="zxx"/>
+    </w:rPr>
+  </w:style>
+  <w:style w:type="paragraph" w:styleId="Normal1" w:default="1">
+    <w:name w:val="LO-normal"/>
+    <w:qFormat/>
+    <w:pPr>
+      <w:widowControl/>
+      <w:bidi w:val="0"/>
+      <w:spacing w:lineRule="auto" w:line="276" w:before="0" w:after="0"/>
+      <w:jc w:val="left"/>
+    </w:pPr>
+    <w:rPr>
+      <w:rFonts w:ascii="Arial" w:hAnsi="Arial" w:eastAsia="Arial" w:cs="Arial"/>
+      <w:color w:val="auto"/>
+      <w:kern w:val="0"/>
+      <w:sz w:val="22"/>
+      <w:szCs w:val="22"/>
+      <w:lang w:val="uk-UA" w:eastAsia="zh-CN" w:bidi="hi-IN"/>
+    </w:rPr>
+  </w:style>
   <w:style w:type="paragraph" w:styleId="Title">
     <w:name w:val="Title"/>
-    <w:basedOn w:val="Normal"/>
-    <w:next w:val="Normal"/>
+    <w:basedOn w:val="Normal1"/>
+    <w:next w:val="Normal1"/>
+    <w:qFormat/>
     <w:pPr>
-      <w:keepNext w:val="1"/>
-      <w:keepLines w:val="1"/>
-      <w:spacing w:after="60" w:before="0" w:lineRule="auto"/>
+      <w:keepNext w:val="true"/>
+      <w:keepLines/>
+      <w:spacing w:lineRule="auto" w:line="240" w:before="0" w:after="60"/>
     </w:pPr>
     <w:rPr>
       <w:sz w:val="52"/>
@@ -792,20 +1078,24 @@
   </w:style>
   <w:style w:type="paragraph" w:styleId="Subtitle">
     <w:name w:val="Subtitle"/>
-    <w:basedOn w:val="Normal"/>
-    <w:next w:val="Normal"/>
+    <w:basedOn w:val="Normal1"/>
+    <w:next w:val="Normal1"/>
+    <w:qFormat/>
     <w:pPr>
-      <w:keepNext w:val="1"/>
-      <w:keepLines w:val="1"/>
-      <w:spacing w:after="320" w:before="0" w:lineRule="auto"/>
+      <w:keepNext w:val="true"/>
+      <w:keepLines/>
+      <w:spacing w:lineRule="auto" w:line="240" w:before="0" w:after="320"/>
     </w:pPr>
     <w:rPr>
-      <w:rFonts w:ascii="Arial" w:cs="Arial" w:eastAsia="Arial" w:hAnsi="Arial"/>
-      <w:i w:val="0"/>
+      <w:rFonts w:ascii="Arial" w:hAnsi="Arial" w:eastAsia="Arial" w:cs="Arial"/>
+      <w:i w:val="false"/>
       <w:color w:val="666666"/>
       <w:sz w:val="30"/>
       <w:szCs w:val="30"/>
     </w:rPr>
+  </w:style>
+  <w:style w:type="table" w:default="1" w:styleId="TableNormal">
+    <w:name w:val="Table Normal"/>
   </w:style>
 </w:styles>
 </file>
@@ -1131,6 +1421,21 @@
 </file>
 
 <file path=customXml/item1.xml><?xml version="1.0" encoding="utf-8"?>
+<p:properties xmlns:p="http://schemas.microsoft.com/office/2006/metadata/properties" xmlns:xsi="http://www.w3.org/2001/XMLSchema-instance" xmlns:pc="http://schemas.microsoft.com/office/infopath/2007/PartnerControls">
+  <documentManagement/>
+</p:properties>
+</file>
+
+<file path=customXml/item2.xml><?xml version="1.0" encoding="utf-8"?>
+<?mso-contentType ?>
+<FormTemplates xmlns="http://schemas.microsoft.com/sharepoint/v3/contenttype/forms">
+  <Display>DocumentLibraryForm</Display>
+  <Edit>DocumentLibraryForm</Edit>
+  <New>DocumentLibraryForm</New>
+</FormTemplates>
+</file>
+
+<file path=customXml/item3.xml><?xml version="1.0" encoding="utf-8"?>
 <ct:contentTypeSchema xmlns:ct="http://schemas.microsoft.com/office/2006/metadata/contentType" xmlns:ma="http://schemas.microsoft.com/office/2006/metadata/properties/metaAttributes" ct:_="" ma:_="" ma:contentTypeName="Документ" ma:contentTypeID="0x010100E58CA97895633E4FADD66BB7EE9644D7" ma:contentTypeVersion="10" ma:contentTypeDescription="Создание документа." ma:contentTypeScope="" ma:versionID="26c940e74ff8b9f66ac3c9c6124cf6b2">
   <xsd:schema xmlns:xsd="http://www.w3.org/2001/XMLSchema" xmlns:xs="http://www.w3.org/2001/XMLSchema" xmlns:p="http://schemas.microsoft.com/office/2006/metadata/properties" xmlns:ns2="f1be7e1e-87fd-4d37-b240-467ca1daa48b" xmlns:ns3="c125aa80-d7de-4e44-aba2-f1a0b2a4cf19" targetNamespace="http://schemas.microsoft.com/office/2006/metadata/properties" ma:root="true" ma:fieldsID="745ab36209baf00622a2b28626ff9c37" ns2:_="" ns3:_="">
     <xsd:import namespace="f1be7e1e-87fd-4d37-b240-467ca1daa48b"/>
@@ -1335,23 +1640,8 @@
 </ct:contentTypeSchema>
 </file>
 
-<file path=customXml/item2.xml><?xml version="1.0" encoding="utf-8"?>
-<?mso-contentType ?>
-<FormTemplates xmlns="http://schemas.microsoft.com/sharepoint/v3/contenttype/forms">
-  <Display>DocumentLibraryForm</Display>
-  <Edit>DocumentLibraryForm</Edit>
-  <New>DocumentLibraryForm</New>
-</FormTemplates>
-</file>
-
-<file path=customXml/item3.xml><?xml version="1.0" encoding="utf-8"?>
-<p:properties xmlns:p="http://schemas.microsoft.com/office/2006/metadata/properties" xmlns:xsi="http://www.w3.org/2001/XMLSchema-instance" xmlns:pc="http://schemas.microsoft.com/office/infopath/2007/PartnerControls">
-  <documentManagement/>
-</p:properties>
-</file>
-
 <file path=customXml/itemProps1.xml><?xml version="1.0" encoding="utf-8"?>
-<ds:datastoreItem xmlns:ds="http://schemas.openxmlformats.org/officeDocument/2006/customXml" ds:itemID="{3009188A-CDAC-47B0-96AE-6AE721C1D96C}"/>
+<ds:datastoreItem xmlns:ds="http://schemas.openxmlformats.org/officeDocument/2006/customXml" ds:itemID="{F434BDA4-DE0A-4E91-BC69-6AE1D5CBE626}"/>
 </file>
 
 <file path=customXml/itemProps2.xml><?xml version="1.0" encoding="utf-8"?>
@@ -1359,5 +1649,5 @@
 </file>
 
 <file path=customXml/itemProps3.xml><?xml version="1.0" encoding="utf-8"?>
-<ds:datastoreItem xmlns:ds="http://schemas.openxmlformats.org/officeDocument/2006/customXml" ds:itemID="{F434BDA4-DE0A-4E91-BC69-6AE1D5CBE626}"/>
+<ds:datastoreItem xmlns:ds="http://schemas.openxmlformats.org/officeDocument/2006/customXml" ds:itemID="{3009188A-CDAC-47B0-96AE-6AE721C1D96C}"/>
 </file>
</xml_diff>

<commit_message>
Added saving chats to local storage (task 6).
</commit_message>
<xml_diff>
--- a/Reenbit стажування Front-end.Тестове завдання.docx
+++ b/Reenbit стажування Front-end.Тестове завдання.docx
@@ -248,11 +248,14 @@
         </w:numPr>
         <w:ind w:left="720" w:hanging="360"/>
         <w:rPr>
-          <w:u w:val="none"/>
-        </w:rPr>
-      </w:pPr>
-      <w:r>
-        <w:rPr/>
+          <w:highlight w:val="none"/>
+          <w:shd w:fill="81D41A" w:val="clear"/>
+        </w:rPr>
+      </w:pPr>
+      <w:r>
+        <w:rPr>
+          <w:shd w:fill="81D41A" w:val="clear"/>
+        </w:rPr>
         <w:t>Збереження історії меседжів після перезагрузки сторінки.</w:t>
       </w:r>
     </w:p>
@@ -264,12 +267,16 @@
           <w:numId w:val="1"/>
         </w:numPr>
         <w:ind w:left="720" w:hanging="360"/>
-        <w:rPr/>
+        <w:rPr>
+          <w:highlight w:val="none"/>
+          <w:shd w:fill="81D41A" w:val="clear"/>
+        </w:rPr>
       </w:pPr>
       <w:r>
         <w:rPr>
           <w:sz w:val="21"/>
           <w:szCs w:val="21"/>
+          <w:shd w:fill="81D41A" w:val="clear"/>
         </w:rPr>
         <w:t>Контакти з новими повідомленнями повинні автоматично переміщатися вгору.</w:t>
       </w:r>
@@ -395,12 +402,16 @@
           <w:numId w:val="2"/>
         </w:numPr>
         <w:ind w:left="720" w:hanging="360"/>
-        <w:rPr/>
+        <w:rPr>
+          <w:highlight w:val="none"/>
+          <w:shd w:fill="81D41A" w:val="clear"/>
+        </w:rPr>
       </w:pPr>
       <w:r>
         <w:rPr>
           <w:sz w:val="21"/>
           <w:szCs w:val="21"/>
+          <w:shd w:fill="81D41A" w:val="clear"/>
         </w:rPr>
         <w:t>Адаптивний дизайн.</w:t>
       </w:r>

</xml_diff>